<commit_message>
Commit após a aula 05 HTML - Medias
</commit_message>
<xml_diff>
--- a/Module03/AULA04/Modulo03_Aula04_versao1.docx
+++ b/Module03/AULA04/Modulo03_Aula04_versao1.docx
@@ -329,23 +329,7 @@
           <w:sz w:val="24"/>
           <w:szCs w:val="24"/>
         </w:rPr>
-        <w:t>Q</w:t>
-      </w:r>
-      <w:r>
-        <w:rPr>
-          <w:rFonts w:ascii="Arial" w:hAnsi="Arial" w:cs="Arial"/>
-          <w:sz w:val="24"/>
-          <w:szCs w:val="24"/>
-        </w:rPr>
-        <w:t>3</w:t>
-      </w:r>
-      <w:r>
-        <w:rPr>
-          <w:rFonts w:ascii="Arial" w:hAnsi="Arial" w:cs="Arial"/>
-          <w:sz w:val="24"/>
-          <w:szCs w:val="24"/>
-        </w:rPr>
-        <w:t>)</w:t>
+        <w:t>Q3)</w:t>
       </w:r>
     </w:p>
     <w:p>
@@ -483,23 +467,7 @@
           <w:sz w:val="24"/>
           <w:szCs w:val="24"/>
         </w:rPr>
-        <w:t>Q</w:t>
-      </w:r>
-      <w:r>
-        <w:rPr>
-          <w:rFonts w:ascii="Arial" w:hAnsi="Arial" w:cs="Arial"/>
-          <w:sz w:val="24"/>
-          <w:szCs w:val="24"/>
-        </w:rPr>
-        <w:t>4</w:t>
-      </w:r>
-      <w:r>
-        <w:rPr>
-          <w:rFonts w:ascii="Arial" w:hAnsi="Arial" w:cs="Arial"/>
-          <w:sz w:val="24"/>
-          <w:szCs w:val="24"/>
-        </w:rPr>
-        <w:t>)</w:t>
+        <w:t>Q4)</w:t>
       </w:r>
       <w:r>
         <w:rPr>
@@ -632,23 +600,7 @@
           <w:sz w:val="24"/>
           <w:szCs w:val="24"/>
         </w:rPr>
-        <w:t>Q</w:t>
-      </w:r>
-      <w:r>
-        <w:rPr>
-          <w:rFonts w:ascii="Arial" w:hAnsi="Arial" w:cs="Arial"/>
-          <w:sz w:val="24"/>
-          <w:szCs w:val="24"/>
-        </w:rPr>
-        <w:t>5</w:t>
-      </w:r>
-      <w:r>
-        <w:rPr>
-          <w:rFonts w:ascii="Arial" w:hAnsi="Arial" w:cs="Arial"/>
-          <w:sz w:val="24"/>
-          <w:szCs w:val="24"/>
-        </w:rPr>
-        <w:t>)</w:t>
+        <w:t>Q5)</w:t>
       </w:r>
     </w:p>
     <w:p>
@@ -821,23 +773,7 @@
           <w:sz w:val="24"/>
           <w:szCs w:val="24"/>
         </w:rPr>
-        <w:t>Q</w:t>
-      </w:r>
-      <w:r>
-        <w:rPr>
-          <w:rFonts w:ascii="Arial" w:hAnsi="Arial" w:cs="Arial"/>
-          <w:sz w:val="24"/>
-          <w:szCs w:val="24"/>
-        </w:rPr>
-        <w:t>6</w:t>
-      </w:r>
-      <w:r>
-        <w:rPr>
-          <w:rFonts w:ascii="Arial" w:hAnsi="Arial" w:cs="Arial"/>
-          <w:sz w:val="24"/>
-          <w:szCs w:val="24"/>
-        </w:rPr>
-        <w:t>)</w:t>
+        <w:t>Q6)</w:t>
       </w:r>
     </w:p>
     <w:p>
@@ -847,6 +783,7 @@
           <w:rFonts w:ascii="Arial" w:hAnsi="Arial" w:cs="Arial"/>
           <w:sz w:val="24"/>
           <w:szCs w:val="24"/>
+          <w:u w:val="single"/>
         </w:rPr>
       </w:pPr>
       <w:r>
@@ -873,7 +810,75 @@
           <w:sz w:val="24"/>
           <w:szCs w:val="24"/>
         </w:rPr>
-        <w:t>, input e especifiquei o tipo de entrada</w:t>
+        <w:t xml:space="preserve">, </w:t>
+      </w:r>
+      <w:proofErr w:type="spellStart"/>
+      <w:r>
+        <w:rPr>
+          <w:rFonts w:ascii="Arial" w:hAnsi="Arial" w:cs="Arial"/>
+          <w:sz w:val="24"/>
+          <w:szCs w:val="24"/>
+        </w:rPr>
+        <w:t>form</w:t>
+      </w:r>
+      <w:proofErr w:type="spellEnd"/>
+      <w:r>
+        <w:rPr>
+          <w:rFonts w:ascii="Arial" w:hAnsi="Arial" w:cs="Arial"/>
+          <w:sz w:val="24"/>
+          <w:szCs w:val="24"/>
+        </w:rPr>
+        <w:t xml:space="preserve">, </w:t>
+      </w:r>
+      <w:r>
+        <w:rPr>
+          <w:rFonts w:ascii="Arial" w:hAnsi="Arial" w:cs="Arial"/>
+          <w:sz w:val="24"/>
+          <w:szCs w:val="24"/>
+        </w:rPr>
+        <w:t>input</w:t>
+      </w:r>
+      <w:r>
+        <w:rPr>
+          <w:rFonts w:ascii="Arial" w:hAnsi="Arial" w:cs="Arial"/>
+          <w:sz w:val="24"/>
+          <w:szCs w:val="24"/>
+        </w:rPr>
+        <w:t xml:space="preserve">, entre outras </w:t>
+      </w:r>
+      <w:proofErr w:type="spellStart"/>
+      <w:r>
+        <w:rPr>
+          <w:rFonts w:ascii="Arial" w:hAnsi="Arial" w:cs="Arial"/>
+          <w:sz w:val="24"/>
+          <w:szCs w:val="24"/>
+        </w:rPr>
+        <w:t>tags</w:t>
+      </w:r>
+      <w:proofErr w:type="spellEnd"/>
+      <w:r>
+        <w:rPr>
+          <w:rFonts w:ascii="Arial" w:hAnsi="Arial" w:cs="Arial"/>
+          <w:sz w:val="24"/>
+          <w:szCs w:val="24"/>
+        </w:rPr>
+        <w:t xml:space="preserve">. No input </w:t>
+      </w:r>
+      <w:r>
+        <w:rPr>
+          <w:rFonts w:ascii="Arial" w:hAnsi="Arial" w:cs="Arial"/>
+          <w:sz w:val="24"/>
+          <w:szCs w:val="24"/>
+        </w:rPr>
+        <w:t>especifiquei o tipo de entrada</w:t>
+      </w:r>
+      <w:r>
+        <w:rPr>
+          <w:rFonts w:ascii="Arial" w:hAnsi="Arial" w:cs="Arial"/>
+          <w:sz w:val="24"/>
+          <w:szCs w:val="24"/>
+        </w:rPr>
+        <w:t>.</w:t>
       </w:r>
     </w:p>
     <w:p>
@@ -891,23 +896,7 @@
           <w:sz w:val="24"/>
           <w:szCs w:val="24"/>
         </w:rPr>
-        <w:t>Q</w:t>
-      </w:r>
-      <w:r>
-        <w:rPr>
-          <w:rFonts w:ascii="Arial" w:hAnsi="Arial" w:cs="Arial"/>
-          <w:sz w:val="24"/>
-          <w:szCs w:val="24"/>
-        </w:rPr>
-        <w:t>7</w:t>
-      </w:r>
-      <w:r>
-        <w:rPr>
-          <w:rFonts w:ascii="Arial" w:hAnsi="Arial" w:cs="Arial"/>
-          <w:sz w:val="24"/>
-          <w:szCs w:val="24"/>
-        </w:rPr>
-        <w:t>)</w:t>
+        <w:t>Q7)</w:t>
       </w:r>
     </w:p>
     <w:p>
@@ -1046,6 +1035,7 @@
           <w:szCs w:val="24"/>
         </w:rPr>
       </w:pPr>
+      <w:bookmarkStart w:id="0" w:name="_GoBack"/>
       <w:r>
         <w:rPr>
           <w:noProof/>
@@ -1086,7 +1076,6 @@
           </wp:inline>
         </w:drawing>
       </w:r>
-      <w:bookmarkStart w:id="0" w:name="_GoBack"/>
       <w:bookmarkEnd w:id="0"/>
     </w:p>
     <w:p>

</xml_diff>